<commit_message>
Feat : Textbox input
</commit_message>
<xml_diff>
--- a/Dokumentasi.docx
+++ b/Dokumentasi.docx
@@ -121,6 +121,9 @@
     </w:p>
     <w:p>
       <w:r>
+        <w:rPr>
+          <w:noProof/>
+        </w:rPr>
         <w:drawing>
           <wp:inline distT="0" distB="0" distL="0" distR="0" wp14:anchorId="433B864C" wp14:editId="79E47DD7">
             <wp:extent cx="5731510" cy="2702560"/>
@@ -217,15 +220,7 @@
       </w:r>
       <w:proofErr w:type="spellEnd"/>
       <w:r>
-        <w:t xml:space="preserve"> </w:t>
-      </w:r>
-      <w:proofErr w:type="gramStart"/>
-      <w:r>
-        <w:t>excel :</w:t>
-      </w:r>
-      <w:proofErr w:type="gramEnd"/>
-      <w:r>
-        <w:t xml:space="preserve"> </w:t>
+        <w:t xml:space="preserve"> excel : </w:t>
       </w:r>
       <w:proofErr w:type="spellStart"/>
       <w:r>
@@ -303,6 +298,9 @@
         </w:rPr>
       </w:pPr>
       <w:r>
+        <w:rPr>
+          <w:noProof/>
+        </w:rPr>
         <w:drawing>
           <wp:inline distT="0" distB="0" distL="0" distR="0" wp14:anchorId="3F8ABFF6" wp14:editId="48F308F9">
             <wp:extent cx="1686160" cy="1028844"/>
@@ -346,6 +344,9 @@
         <w:t xml:space="preserve"> </w:t>
       </w:r>
       <w:r>
+        <w:rPr>
+          <w:noProof/>
+        </w:rPr>
         <w:drawing>
           <wp:inline distT="0" distB="0" distL="0" distR="0" wp14:anchorId="2041DD34" wp14:editId="19CFD30F">
             <wp:extent cx="2391109" cy="1009791"/>
@@ -413,6 +414,9 @@
         <w:ind w:left="720"/>
       </w:pPr>
       <w:r>
+        <w:rPr>
+          <w:noProof/>
+        </w:rPr>
         <w:drawing>
           <wp:inline distT="0" distB="0" distL="0" distR="0" wp14:anchorId="71AB0ABB" wp14:editId="3C9DE86F">
             <wp:extent cx="5731510" cy="1349375"/>
@@ -534,21 +538,7 @@
       </w:r>
       <w:proofErr w:type="spellEnd"/>
       <w:r>
-        <w:t xml:space="preserve"> </w:t>
-      </w:r>
-      <w:r>
-        <w:t xml:space="preserve">script </w:t>
-      </w:r>
-      <w:proofErr w:type="gramStart"/>
-      <w:r>
-        <w:t>robot</w:t>
-      </w:r>
-      <w:r>
-        <w:t xml:space="preserve"> :</w:t>
-      </w:r>
-      <w:proofErr w:type="gramEnd"/>
-      <w:r>
-        <w:t xml:space="preserve"> </w:t>
+        <w:t xml:space="preserve"> script robot : </w:t>
       </w:r>
       <w:proofErr w:type="spellStart"/>
       <w:r>
@@ -556,13 +546,7 @@
       </w:r>
       <w:proofErr w:type="spellEnd"/>
       <w:r>
-        <w:t xml:space="preserve"> -&gt; </w:t>
-      </w:r>
-      <w:r>
-        <w:t>automation</w:t>
-      </w:r>
-      <w:r>
-        <w:t xml:space="preserve"> -&gt; {</w:t>
+        <w:t xml:space="preserve"> -&gt; automation -&gt; {</w:t>
       </w:r>
       <w:proofErr w:type="spellStart"/>
       <w:r>
@@ -629,6 +613,9 @@
         <w:ind w:firstLine="709"/>
       </w:pPr>
       <w:r>
+        <w:rPr>
+          <w:noProof/>
+        </w:rPr>
         <w:drawing>
           <wp:inline distT="0" distB="0" distL="0" distR="0" wp14:anchorId="75B6F28A" wp14:editId="06839DE2">
             <wp:extent cx="1686160" cy="1028844"/>
@@ -666,6 +653,9 @@
         </w:drawing>
       </w:r>
       <w:r>
+        <w:rPr>
+          <w:noProof/>
+        </w:rPr>
         <w:drawing>
           <wp:inline distT="0" distB="0" distL="0" distR="0" wp14:anchorId="380882C2" wp14:editId="398D1AED">
             <wp:extent cx="2391109" cy="1009791"/>
@@ -805,11 +795,11 @@
       </w:r>
       <w:proofErr w:type="spellEnd"/>
       <w:r>
-        <w:t xml:space="preserve"> case d</w:t>
-      </w:r>
-      <w:proofErr w:type="spellStart"/>
-      <w:r>
-        <w:t>engan</w:t>
+        <w:t xml:space="preserve"> case </w:t>
+      </w:r>
+      <w:proofErr w:type="spellStart"/>
+      <w:r>
+        <w:t>dengan</w:t>
       </w:r>
       <w:proofErr w:type="spellEnd"/>
       <w:r>
@@ -898,6 +888,9 @@
         <w:ind w:left="709"/>
       </w:pPr>
       <w:r>
+        <w:rPr>
+          <w:noProof/>
+        </w:rPr>
         <w:drawing>
           <wp:inline distT="0" distB="0" distL="0" distR="0" wp14:anchorId="7910E23C" wp14:editId="17C41109">
             <wp:extent cx="3458058" cy="1105054"/>
@@ -1050,6 +1043,9 @@
         <w:ind w:left="720"/>
       </w:pPr>
       <w:r>
+        <w:rPr>
+          <w:noProof/>
+        </w:rPr>
         <w:drawing>
           <wp:inline distT="0" distB="0" distL="0" distR="0" wp14:anchorId="51EB5E00" wp14:editId="5AE43A2D">
             <wp:extent cx="4603747" cy="2838450"/>
@@ -1097,7 +1093,6 @@
         </w:rPr>
       </w:pPr>
       <w:proofErr w:type="spellStart"/>
-      <w:proofErr w:type="gramStart"/>
       <w:r>
         <w:rPr>
           <w:sz w:val="20"/>
@@ -1111,15 +1106,7 @@
           <w:sz w:val="20"/>
           <w:szCs w:val="20"/>
         </w:rPr>
-        <w:t xml:space="preserve"> :</w:t>
-      </w:r>
-      <w:proofErr w:type="gramEnd"/>
-      <w:r>
-        <w:rPr>
-          <w:sz w:val="20"/>
-          <w:szCs w:val="20"/>
-        </w:rPr>
-        <w:t xml:space="preserve"> </w:t>
+        <w:t xml:space="preserve"> : </w:t>
       </w:r>
       <w:r>
         <w:rPr>
@@ -1365,6 +1352,9 @@
         <w:ind w:firstLine="720"/>
       </w:pPr>
       <w:r>
+        <w:rPr>
+          <w:noProof/>
+        </w:rPr>
         <w:drawing>
           <wp:inline distT="0" distB="0" distL="0" distR="0" wp14:anchorId="6A101BDC" wp14:editId="3F14C726">
             <wp:extent cx="2876550" cy="1771466"/>
@@ -1507,6 +1497,9 @@
         <w:ind w:left="720"/>
       </w:pPr>
       <w:r>
+        <w:rPr>
+          <w:noProof/>
+        </w:rPr>
         <w:drawing>
           <wp:inline distT="0" distB="0" distL="0" distR="0" wp14:anchorId="3077E52B" wp14:editId="58D715C7">
             <wp:extent cx="3095625" cy="1195255"/>
@@ -1566,6 +1559,9 @@
         <w:ind w:left="720"/>
       </w:pPr>
       <w:r>
+        <w:rPr>
+          <w:noProof/>
+        </w:rPr>
         <w:drawing>
           <wp:inline distT="0" distB="0" distL="0" distR="0" wp14:anchorId="3EC73FC8" wp14:editId="2130E925">
             <wp:extent cx="3962400" cy="1849500"/>
@@ -1627,7 +1623,6 @@
         <w:t xml:space="preserve"> </w:t>
       </w:r>
       <w:proofErr w:type="spellStart"/>
-      <w:proofErr w:type="gramStart"/>
       <w:r>
         <w:t>ini</w:t>
       </w:r>
@@ -1635,13 +1630,15 @@
       <w:r>
         <w:t xml:space="preserve"> :</w:t>
       </w:r>
-      <w:proofErr w:type="gramEnd"/>
     </w:p>
     <w:p>
       <w:pPr>
         <w:ind w:left="720"/>
       </w:pPr>
       <w:r>
+        <w:rPr>
+          <w:noProof/>
+        </w:rPr>
         <w:drawing>
           <wp:inline distT="0" distB="0" distL="0" distR="0" wp14:anchorId="6B32E0E4" wp14:editId="42A6217F">
             <wp:extent cx="3276600" cy="1796845"/>
@@ -1807,6 +1804,9 @@
         <w:ind w:left="720"/>
       </w:pPr>
       <w:r>
+        <w:rPr>
+          <w:noProof/>
+        </w:rPr>
         <w:drawing>
           <wp:inline distT="0" distB="0" distL="0" distR="0" wp14:anchorId="694F43E1" wp14:editId="48869B3A">
             <wp:extent cx="5731510" cy="3077845"/>
@@ -1878,6 +1878,9 @@
         <w:ind w:left="720"/>
       </w:pPr>
       <w:r>
+        <w:rPr>
+          <w:noProof/>
+        </w:rPr>
         <w:drawing>
           <wp:inline distT="0" distB="0" distL="0" distR="0" wp14:anchorId="3DCC7B81" wp14:editId="79DD26BF">
             <wp:extent cx="4410607" cy="2457450"/>
@@ -1987,15 +1990,7 @@
       </w:r>
       <w:proofErr w:type="spellEnd"/>
       <w:r>
-        <w:t xml:space="preserve"> </w:t>
-      </w:r>
-      <w:proofErr w:type="gramStart"/>
-      <w:r>
-        <w:t>A,B</w:t>
-      </w:r>
-      <w:proofErr w:type="gramEnd"/>
-      <w:r>
-        <w:t>,C,D</w:t>
+        <w:t xml:space="preserve"> A,B,C,D</w:t>
       </w:r>
     </w:p>
     <w:p>
@@ -2004,6 +1999,9 @@
         <w:ind w:left="1080"/>
       </w:pPr>
       <w:r>
+        <w:rPr>
+          <w:noProof/>
+        </w:rPr>
         <w:drawing>
           <wp:inline distT="0" distB="0" distL="0" distR="0" wp14:anchorId="048DD982" wp14:editId="1F103F1B">
             <wp:extent cx="2667000" cy="512657"/>
@@ -2105,6 +2103,22 @@
           <w:b/>
           <w:bCs/>
         </w:rPr>
+        <w:t>textarea</w:t>
+      </w:r>
+      <w:proofErr w:type="spellEnd"/>
+      <w:r>
+        <w:rPr>
+          <w:b/>
+          <w:bCs/>
+        </w:rPr>
+        <w:t xml:space="preserve">, </w:t>
+      </w:r>
+      <w:proofErr w:type="spellStart"/>
+      <w:r>
+        <w:rPr>
+          <w:b/>
+          <w:bCs/>
+        </w:rPr>
         <w:t>ddl</w:t>
       </w:r>
       <w:proofErr w:type="spellEnd"/>
@@ -2130,15 +2144,7 @@
       </w:r>
       <w:proofErr w:type="spellEnd"/>
       <w:r>
-        <w:t xml:space="preserve"> Input </w:t>
-      </w:r>
-      <w:proofErr w:type="gramStart"/>
-      <w:r>
-        <w:t>From</w:t>
-      </w:r>
-      <w:proofErr w:type="gramEnd"/>
-      <w:r>
-        <w:t xml:space="preserve"> Excel pada directory </w:t>
+        <w:t xml:space="preserve"> Input From Excel pada directory </w:t>
       </w:r>
       <w:proofErr w:type="spellStart"/>
       <w:r>
@@ -2267,13 +2273,7 @@
       </w:r>
       <w:proofErr w:type="spellEnd"/>
       <w:r>
-        <w:t xml:space="preserve"> </w:t>
-      </w:r>
-      <w:r>
-        <w:t>script</w:t>
-      </w:r>
-      <w:r>
-        <w:t xml:space="preserve"> 2, </w:t>
+        <w:t xml:space="preserve"> script 2, </w:t>
       </w:r>
       <w:proofErr w:type="spellStart"/>
       <w:r>
@@ -2310,7 +2310,6 @@
         <w:pStyle w:val="Heading2"/>
       </w:pPr>
       <w:r>
-        <w:lastRenderedPageBreak/>
         <w:t xml:space="preserve">6. </w:t>
       </w:r>
       <w:r>
@@ -2438,6 +2437,7 @@
         <w:rPr>
           <w:b/>
           <w:bCs/>
+          <w:noProof/>
         </w:rPr>
         <w:drawing>
           <wp:inline distT="0" distB="0" distL="0" distR="0" wp14:anchorId="6543D41D" wp14:editId="762D4043">
@@ -2520,6 +2520,9 @@
         <w:ind w:left="720"/>
       </w:pPr>
       <w:r>
+        <w:rPr>
+          <w:noProof/>
+        </w:rPr>
         <w:drawing>
           <wp:inline distT="0" distB="0" distL="0" distR="0" wp14:anchorId="4F74F615" wp14:editId="551153E0">
             <wp:extent cx="5125165" cy="3000794"/>
@@ -2581,12 +2584,10 @@
         <w:t xml:space="preserve"> / file </w:t>
       </w:r>
       <w:proofErr w:type="spellStart"/>
-      <w:proofErr w:type="gramStart"/>
       <w:r>
         <w:t>testcase.robot</w:t>
       </w:r>
       <w:proofErr w:type="spellEnd"/>
-      <w:proofErr w:type="gramEnd"/>
       <w:r>
         <w:t xml:space="preserve"> di paling </w:t>
       </w:r>
@@ -2601,6 +2602,10 @@
         <w:ind w:left="720"/>
       </w:pPr>
       <w:r>
+        <w:rPr>
+          <w:noProof/>
+        </w:rPr>
+        <w:lastRenderedPageBreak/>
         <w:drawing>
           <wp:inline distT="0" distB="0" distL="0" distR="0" wp14:anchorId="3CEFCE76" wp14:editId="2B7DCADA">
             <wp:extent cx="5731510" cy="3155315"/>
@@ -2643,7 +2648,6 @@
         <w:pStyle w:val="Heading2"/>
       </w:pPr>
       <w:r>
-        <w:lastRenderedPageBreak/>
         <w:t xml:space="preserve">7.  </w:t>
       </w:r>
       <w:proofErr w:type="spellStart"/>
@@ -2655,21 +2659,17 @@
         <w:t xml:space="preserve"> pada </w:t>
       </w:r>
       <w:proofErr w:type="spellStart"/>
-      <w:proofErr w:type="gramStart"/>
       <w:r>
         <w:t>robot.yaml</w:t>
       </w:r>
       <w:proofErr w:type="spellEnd"/>
-      <w:proofErr w:type="gramEnd"/>
-    </w:p>
-    <w:p>
-      <w:proofErr w:type="spellStart"/>
-      <w:proofErr w:type="gramStart"/>
+    </w:p>
+    <w:p>
+      <w:proofErr w:type="spellStart"/>
       <w:r>
         <w:t>robot.yaml</w:t>
       </w:r>
       <w:proofErr w:type="spellEnd"/>
-      <w:proofErr w:type="gramEnd"/>
       <w:r>
         <w:t xml:space="preserve"> </w:t>
       </w:r>
@@ -2692,6 +2692,9 @@
     </w:p>
     <w:p>
       <w:r>
+        <w:rPr>
+          <w:noProof/>
+        </w:rPr>
         <w:drawing>
           <wp:inline distT="0" distB="0" distL="0" distR="0" wp14:anchorId="2B353B0D" wp14:editId="34271BB8">
             <wp:extent cx="3524742" cy="4277322"/>
@@ -2735,6 +2738,7 @@
       </w:pPr>
       <w:proofErr w:type="spellStart"/>
       <w:r>
+        <w:lastRenderedPageBreak/>
         <w:t>Didalamnya</w:t>
       </w:r>
       <w:proofErr w:type="spellEnd"/>
@@ -2774,6 +2778,9 @@
         <w:br/>
       </w:r>
       <w:r>
+        <w:rPr>
+          <w:noProof/>
+        </w:rPr>
         <w:drawing>
           <wp:inline distT="0" distB="0" distL="0" distR="0" wp14:anchorId="5F35D4EA" wp14:editId="650AED0B">
             <wp:extent cx="5731510" cy="2126615"/>

</xml_diff>

<commit_message>
Feat : Colour picker input
</commit_message>
<xml_diff>
--- a/Dokumentasi.docx
+++ b/Dokumentasi.docx
@@ -6,42 +6,16 @@
       <w:pPr>
         <w:pStyle w:val="Heading1"/>
       </w:pPr>
-      <w:proofErr w:type="spellStart"/>
-      <w:r>
-        <w:t>Membuat</w:t>
-      </w:r>
-      <w:proofErr w:type="spellEnd"/>
-      <w:r>
-        <w:t xml:space="preserve"> File Excel</w:t>
+      <w:r>
+        <w:t>Membuat File Excel</w:t>
       </w:r>
     </w:p>
     <w:p>
       <w:pPr>
         <w:pStyle w:val="Header"/>
       </w:pPr>
-      <w:proofErr w:type="spellStart"/>
-      <w:r>
-        <w:t>Contoh</w:t>
-      </w:r>
-      <w:proofErr w:type="spellEnd"/>
-      <w:r>
-        <w:t xml:space="preserve"> </w:t>
-      </w:r>
-      <w:proofErr w:type="spellStart"/>
-      <w:r>
-        <w:t>menggunakan</w:t>
-      </w:r>
-      <w:proofErr w:type="spellEnd"/>
-      <w:r>
-        <w:t xml:space="preserve"> </w:t>
-      </w:r>
-      <w:proofErr w:type="spellStart"/>
-      <w:r>
-        <w:t>modul</w:t>
-      </w:r>
-      <w:proofErr w:type="spellEnd"/>
-      <w:r>
-        <w:t xml:space="preserve"> </w:t>
+      <w:r>
+        <w:t xml:space="preserve">Contoh menggunakan modul </w:t>
       </w:r>
       <w:r>
         <w:rPr>
@@ -70,21 +44,8 @@
           <w:numId w:val="2"/>
         </w:numPr>
       </w:pPr>
-      <w:proofErr w:type="spellStart"/>
-      <w:r>
-        <w:t>Membuka</w:t>
-      </w:r>
-      <w:proofErr w:type="spellEnd"/>
-      <w:r>
-        <w:t xml:space="preserve"> </w:t>
-      </w:r>
-      <w:proofErr w:type="spellStart"/>
-      <w:r>
-        <w:t>halaman</w:t>
-      </w:r>
-      <w:proofErr w:type="spellEnd"/>
-      <w:r>
-        <w:t xml:space="preserve"> form</w:t>
+      <w:r>
+        <w:t>Membuka halaman form</w:t>
       </w:r>
     </w:p>
     <w:p>
@@ -92,31 +53,7 @@
         <w:ind w:firstLine="709"/>
       </w:pPr>
       <w:r>
-        <w:t xml:space="preserve">Buka </w:t>
-      </w:r>
-      <w:proofErr w:type="spellStart"/>
-      <w:r>
-        <w:t>halaman</w:t>
-      </w:r>
-      <w:proofErr w:type="spellEnd"/>
-      <w:r>
-        <w:t xml:space="preserve"> form, pada case </w:t>
-      </w:r>
-      <w:proofErr w:type="spellStart"/>
-      <w:r>
-        <w:t>ini</w:t>
-      </w:r>
-      <w:proofErr w:type="spellEnd"/>
-      <w:r>
-        <w:t xml:space="preserve"> input GL Link </w:t>
-      </w:r>
-      <w:proofErr w:type="spellStart"/>
-      <w:r>
-        <w:t>dari</w:t>
-      </w:r>
-      <w:proofErr w:type="spellEnd"/>
-      <w:r>
-        <w:t xml:space="preserve"> Excel</w:t>
+        <w:t>Buka halaman form, pada case ini input GL Link dari Excel</w:t>
       </w:r>
     </w:p>
     <w:p>
@@ -169,125 +106,20 @@
           <w:numId w:val="2"/>
         </w:numPr>
       </w:pPr>
-      <w:proofErr w:type="spellStart"/>
-      <w:r>
-        <w:t>Membuat</w:t>
-      </w:r>
-      <w:proofErr w:type="spellEnd"/>
-      <w:r>
-        <w:t xml:space="preserve"> folder </w:t>
-      </w:r>
-      <w:proofErr w:type="spellStart"/>
-      <w:r>
-        <w:t>untuk</w:t>
-      </w:r>
-      <w:proofErr w:type="spellEnd"/>
-      <w:r>
-        <w:t xml:space="preserve"> masing </w:t>
-      </w:r>
-      <w:proofErr w:type="spellStart"/>
-      <w:r>
-        <w:t>masing</w:t>
-      </w:r>
-      <w:proofErr w:type="spellEnd"/>
-      <w:r>
-        <w:t xml:space="preserve"> </w:t>
-      </w:r>
-      <w:proofErr w:type="spellStart"/>
-      <w:r>
-        <w:t>modul</w:t>
-      </w:r>
-      <w:proofErr w:type="spellEnd"/>
+      <w:r>
+        <w:t>Membuat folder untuk masing masing modul</w:t>
+      </w:r>
     </w:p>
     <w:p>
       <w:pPr>
         <w:ind w:left="709"/>
       </w:pPr>
       <w:r>
-        <w:t xml:space="preserve">Lokasi folder </w:t>
-      </w:r>
-      <w:proofErr w:type="spellStart"/>
-      <w:r>
-        <w:t>modul</w:t>
-      </w:r>
-      <w:proofErr w:type="spellEnd"/>
-      <w:r>
-        <w:t xml:space="preserve"> </w:t>
-      </w:r>
-      <w:proofErr w:type="spellStart"/>
-      <w:r>
-        <w:t>untuk</w:t>
-      </w:r>
-      <w:proofErr w:type="spellEnd"/>
-      <w:r>
-        <w:t xml:space="preserve"> excel : </w:t>
-      </w:r>
-      <w:proofErr w:type="spellStart"/>
-      <w:r>
-        <w:t>RPAAutomation</w:t>
-      </w:r>
-      <w:proofErr w:type="spellEnd"/>
-      <w:r>
-        <w:t xml:space="preserve"> -&gt; files -&gt; excel -&gt; {</w:t>
-      </w:r>
-      <w:proofErr w:type="spellStart"/>
-      <w:r>
-        <w:t>nama</w:t>
-      </w:r>
-      <w:proofErr w:type="spellEnd"/>
-      <w:r>
-        <w:t xml:space="preserve"> </w:t>
-      </w:r>
-      <w:proofErr w:type="spellStart"/>
-      <w:r>
-        <w:t>modul</w:t>
-      </w:r>
-      <w:proofErr w:type="spellEnd"/>
-      <w:r>
-        <w:t>}</w:t>
+        <w:t>Lokasi folder modul untuk excel : RPAAutomation -&gt; files -&gt; excel -&gt; {nama modul}</w:t>
       </w:r>
       <w:r>
         <w:br/>
-      </w:r>
-      <w:proofErr w:type="spellStart"/>
-      <w:r>
-        <w:t>Dapat</w:t>
-      </w:r>
-      <w:proofErr w:type="spellEnd"/>
-      <w:r>
-        <w:t xml:space="preserve"> </w:t>
-      </w:r>
-      <w:proofErr w:type="spellStart"/>
-      <w:r>
-        <w:t>melakukan</w:t>
-      </w:r>
-      <w:proofErr w:type="spellEnd"/>
-      <w:r>
-        <w:t xml:space="preserve"> copy paste </w:t>
-      </w:r>
-      <w:proofErr w:type="spellStart"/>
-      <w:r>
-        <w:t>atau</w:t>
-      </w:r>
-      <w:proofErr w:type="spellEnd"/>
-      <w:r>
-        <w:t xml:space="preserve"> </w:t>
-      </w:r>
-      <w:proofErr w:type="spellStart"/>
-      <w:r>
-        <w:t>membuat</w:t>
-      </w:r>
-      <w:proofErr w:type="spellEnd"/>
-      <w:r>
-        <w:t xml:space="preserve"> folder </w:t>
-      </w:r>
-      <w:proofErr w:type="spellStart"/>
-      <w:r>
-        <w:t>baru</w:t>
-      </w:r>
-      <w:proofErr w:type="spellEnd"/>
-      <w:r>
-        <w:t>.</w:t>
+        <w:t>Dapat melakukan copy paste atau membuat folder baru.</w:t>
       </w:r>
     </w:p>
     <w:p>
@@ -400,13 +232,8 @@
           <w:numId w:val="2"/>
         </w:numPr>
       </w:pPr>
-      <w:proofErr w:type="spellStart"/>
-      <w:r>
-        <w:t>Membuat</w:t>
-      </w:r>
-      <w:proofErr w:type="spellEnd"/>
-      <w:r>
-        <w:t xml:space="preserve"> form excel</w:t>
+      <w:r>
+        <w:t>Membuat form excel</w:t>
       </w:r>
     </w:p>
     <w:p>
@@ -468,14 +295,9 @@
       <w:pPr>
         <w:pStyle w:val="Heading1"/>
       </w:pPr>
-      <w:proofErr w:type="spellStart"/>
       <w:r>
         <w:lastRenderedPageBreak/>
-        <w:t>Membuat</w:t>
-      </w:r>
-      <w:proofErr w:type="spellEnd"/>
-      <w:r>
-        <w:t xml:space="preserve"> File Automation Robot</w:t>
+        <w:t>Membuat File Automation Robot</w:t>
       </w:r>
     </w:p>
     <w:p/>
@@ -487,125 +309,20 @@
           <w:numId w:val="3"/>
         </w:numPr>
       </w:pPr>
-      <w:proofErr w:type="spellStart"/>
-      <w:r>
-        <w:t>Membuat</w:t>
-      </w:r>
-      <w:proofErr w:type="spellEnd"/>
-      <w:r>
-        <w:t xml:space="preserve"> folder </w:t>
-      </w:r>
-      <w:proofErr w:type="spellStart"/>
-      <w:r>
-        <w:t>untuk</w:t>
-      </w:r>
-      <w:proofErr w:type="spellEnd"/>
-      <w:r>
-        <w:t xml:space="preserve"> masing </w:t>
-      </w:r>
-      <w:proofErr w:type="spellStart"/>
-      <w:r>
-        <w:t>masing</w:t>
-      </w:r>
-      <w:proofErr w:type="spellEnd"/>
-      <w:r>
-        <w:t xml:space="preserve"> </w:t>
-      </w:r>
-      <w:proofErr w:type="spellStart"/>
-      <w:r>
-        <w:t>modul</w:t>
-      </w:r>
-      <w:proofErr w:type="spellEnd"/>
+      <w:r>
+        <w:t>Membuat folder untuk masing masing modul</w:t>
+      </w:r>
     </w:p>
     <w:p>
       <w:pPr>
         <w:ind w:left="709"/>
       </w:pPr>
       <w:r>
-        <w:t xml:space="preserve">Lokasi folder </w:t>
-      </w:r>
-      <w:proofErr w:type="spellStart"/>
-      <w:r>
-        <w:t>modul</w:t>
-      </w:r>
-      <w:proofErr w:type="spellEnd"/>
-      <w:r>
-        <w:t xml:space="preserve"> </w:t>
-      </w:r>
-      <w:proofErr w:type="spellStart"/>
-      <w:r>
-        <w:t>untuk</w:t>
-      </w:r>
-      <w:proofErr w:type="spellEnd"/>
-      <w:r>
-        <w:t xml:space="preserve"> script robot : </w:t>
-      </w:r>
-      <w:proofErr w:type="spellStart"/>
-      <w:r>
-        <w:t>RPAAutomation</w:t>
-      </w:r>
-      <w:proofErr w:type="spellEnd"/>
-      <w:r>
-        <w:t xml:space="preserve"> -&gt; automation -&gt; {</w:t>
-      </w:r>
-      <w:proofErr w:type="spellStart"/>
-      <w:r>
-        <w:t>nama</w:t>
-      </w:r>
-      <w:proofErr w:type="spellEnd"/>
-      <w:r>
-        <w:t xml:space="preserve"> </w:t>
-      </w:r>
-      <w:proofErr w:type="spellStart"/>
-      <w:r>
-        <w:t>modul</w:t>
-      </w:r>
-      <w:proofErr w:type="spellEnd"/>
-      <w:r>
-        <w:t>}</w:t>
+        <w:t>Lokasi folder modul untuk script robot : RPAAutomation -&gt; automation -&gt; {nama modul}</w:t>
       </w:r>
       <w:r>
         <w:br/>
-      </w:r>
-      <w:proofErr w:type="spellStart"/>
-      <w:r>
-        <w:t>Dapat</w:t>
-      </w:r>
-      <w:proofErr w:type="spellEnd"/>
-      <w:r>
-        <w:t xml:space="preserve"> </w:t>
-      </w:r>
-      <w:proofErr w:type="spellStart"/>
-      <w:r>
-        <w:t>melakukan</w:t>
-      </w:r>
-      <w:proofErr w:type="spellEnd"/>
-      <w:r>
-        <w:t xml:space="preserve"> copy paste </w:t>
-      </w:r>
-      <w:proofErr w:type="spellStart"/>
-      <w:r>
-        <w:t>atau</w:t>
-      </w:r>
-      <w:proofErr w:type="spellEnd"/>
-      <w:r>
-        <w:t xml:space="preserve"> </w:t>
-      </w:r>
-      <w:proofErr w:type="spellStart"/>
-      <w:r>
-        <w:t>membuat</w:t>
-      </w:r>
-      <w:proofErr w:type="spellEnd"/>
-      <w:r>
-        <w:t xml:space="preserve"> folder </w:t>
-      </w:r>
-      <w:proofErr w:type="spellStart"/>
-      <w:r>
-        <w:t>baru</w:t>
-      </w:r>
-      <w:proofErr w:type="spellEnd"/>
-      <w:r>
-        <w:t>.</w:t>
+        <w:t>Dapat melakukan copy paste atau membuat folder baru.</w:t>
       </w:r>
     </w:p>
     <w:p>
@@ -701,17 +418,11 @@
         <w:t xml:space="preserve">Hasil copy </w:t>
       </w:r>
       <w:r>
-        <w:t xml:space="preserve">di </w:t>
-      </w:r>
-      <w:proofErr w:type="spellStart"/>
-      <w:r>
-        <w:t>dalam</w:t>
-      </w:r>
-      <w:proofErr w:type="spellEnd"/>
+        <w:t>di dalam</w:t>
+      </w:r>
       <w:r>
         <w:t xml:space="preserve"> folder </w:t>
       </w:r>
-      <w:proofErr w:type="spellStart"/>
       <w:r>
         <w:rPr>
           <w:b/>
@@ -719,7 +430,6 @@
         </w:rPr>
         <w:t>TestCases</w:t>
       </w:r>
-      <w:proofErr w:type="spellEnd"/>
       <w:r>
         <w:rPr>
           <w:b/>
@@ -727,49 +437,15 @@
         </w:rPr>
         <w:t xml:space="preserve"> </w:t>
       </w:r>
-      <w:proofErr w:type="spellStart"/>
-      <w:r>
-        <w:t>dapat</w:t>
-      </w:r>
-      <w:proofErr w:type="spellEnd"/>
-      <w:r>
-        <w:t xml:space="preserve"> </w:t>
-      </w:r>
-      <w:proofErr w:type="spellStart"/>
-      <w:r>
-        <w:t>dihapus</w:t>
-      </w:r>
-      <w:proofErr w:type="spellEnd"/>
-      <w:r>
-        <w:t xml:space="preserve"> </w:t>
-      </w:r>
-      <w:proofErr w:type="spellStart"/>
-      <w:r>
-        <w:t>maupun</w:t>
-      </w:r>
-      <w:proofErr w:type="spellEnd"/>
-      <w:r>
-        <w:t xml:space="preserve"> </w:t>
-      </w:r>
-      <w:proofErr w:type="spellStart"/>
-      <w:r>
-        <w:t>tidak</w:t>
-      </w:r>
-      <w:proofErr w:type="spellEnd"/>
-      <w:r>
-        <w:t xml:space="preserve">. </w:t>
+      <w:r>
+        <w:t>dapat dihapus</w:t>
+      </w:r>
+      <w:r>
+        <w:t xml:space="preserve"> maupun tidak. </w:t>
       </w:r>
       <w:r>
         <w:br/>
-        <w:t xml:space="preserve">Jika </w:t>
-      </w:r>
-      <w:proofErr w:type="spellStart"/>
-      <w:r>
-        <w:t>ada</w:t>
-      </w:r>
-      <w:proofErr w:type="spellEnd"/>
-      <w:r>
-        <w:t xml:space="preserve"> </w:t>
+        <w:t xml:space="preserve">Jika ada </w:t>
       </w:r>
       <w:r>
         <w:rPr>
@@ -779,108 +455,15 @@
         <w:t xml:space="preserve">file robot pada folder automation </w:t>
       </w:r>
       <w:r>
-        <w:t xml:space="preserve">yang </w:t>
-      </w:r>
-      <w:proofErr w:type="spellStart"/>
-      <w:r>
-        <w:t>memiliki</w:t>
-      </w:r>
-      <w:proofErr w:type="spellEnd"/>
-      <w:r>
-        <w:t xml:space="preserve"> </w:t>
-      </w:r>
-      <w:proofErr w:type="spellStart"/>
-      <w:r>
-        <w:t>kesamaan</w:t>
-      </w:r>
-      <w:proofErr w:type="spellEnd"/>
-      <w:r>
-        <w:t xml:space="preserve"> case </w:t>
-      </w:r>
-      <w:proofErr w:type="spellStart"/>
-      <w:r>
-        <w:t>dengan</w:t>
-      </w:r>
-      <w:proofErr w:type="spellEnd"/>
-      <w:r>
-        <w:t xml:space="preserve"> yang </w:t>
-      </w:r>
-      <w:proofErr w:type="spellStart"/>
-      <w:r>
-        <w:t>sudah</w:t>
-      </w:r>
-      <w:proofErr w:type="spellEnd"/>
-      <w:r>
-        <w:t xml:space="preserve"> </w:t>
-      </w:r>
-      <w:proofErr w:type="spellStart"/>
-      <w:r>
-        <w:t>ada</w:t>
-      </w:r>
-      <w:proofErr w:type="spellEnd"/>
-      <w:r>
-        <w:t xml:space="preserve">, </w:t>
-      </w:r>
-      <w:proofErr w:type="spellStart"/>
-      <w:r>
-        <w:t>hanya</w:t>
-      </w:r>
-      <w:proofErr w:type="spellEnd"/>
-      <w:r>
-        <w:t xml:space="preserve"> </w:t>
-      </w:r>
-      <w:proofErr w:type="spellStart"/>
-      <w:r>
-        <w:t>perlu</w:t>
-      </w:r>
-      <w:proofErr w:type="spellEnd"/>
-      <w:r>
-        <w:t xml:space="preserve"> </w:t>
-      </w:r>
-      <w:proofErr w:type="spellStart"/>
-      <w:r>
-        <w:t>diubah</w:t>
-      </w:r>
-      <w:proofErr w:type="spellEnd"/>
-      <w:r>
-        <w:t xml:space="preserve"> </w:t>
-      </w:r>
-      <w:proofErr w:type="spellStart"/>
-      <w:r>
-        <w:t>sedikit</w:t>
-      </w:r>
-      <w:proofErr w:type="spellEnd"/>
-      <w:r>
-        <w:t xml:space="preserve"> </w:t>
-      </w:r>
-      <w:proofErr w:type="spellStart"/>
-      <w:r>
-        <w:t>saja</w:t>
-      </w:r>
-      <w:proofErr w:type="spellEnd"/>
-      <w:r>
-        <w:t>.</w:t>
+        <w:t>yang memiliki kesamaan case dengan yang sudah ada, hanya perlu diubah sedikit saja.</w:t>
       </w:r>
     </w:p>
     <w:p>
       <w:pPr>
         <w:ind w:left="709"/>
       </w:pPr>
-      <w:proofErr w:type="spellStart"/>
-      <w:r>
-        <w:t>Berikut</w:t>
-      </w:r>
-      <w:proofErr w:type="spellEnd"/>
-      <w:r>
-        <w:t xml:space="preserve"> </w:t>
-      </w:r>
-      <w:proofErr w:type="spellStart"/>
-      <w:r>
-        <w:t>hasil</w:t>
-      </w:r>
-      <w:proofErr w:type="spellEnd"/>
-      <w:r>
-        <w:t xml:space="preserve"> copy:</w:t>
+      <w:r>
+        <w:t>Berikut hasil copy:</w:t>
       </w:r>
     </w:p>
     <w:p>
@@ -936,106 +519,16 @@
           <w:numId w:val="3"/>
         </w:numPr>
       </w:pPr>
-      <w:proofErr w:type="spellStart"/>
-      <w:r>
-        <w:t>Membuat</w:t>
-      </w:r>
-      <w:proofErr w:type="spellEnd"/>
-      <w:r>
-        <w:t xml:space="preserve"> script file robot </w:t>
-      </w:r>
-      <w:proofErr w:type="spellStart"/>
-      <w:r>
-        <w:t>untuk</w:t>
-      </w:r>
-      <w:proofErr w:type="spellEnd"/>
-      <w:r>
-        <w:t xml:space="preserve"> </w:t>
-      </w:r>
-      <w:proofErr w:type="spellStart"/>
-      <w:r>
-        <w:t>modul</w:t>
-      </w:r>
-      <w:proofErr w:type="spellEnd"/>
+      <w:r>
+        <w:t>Membuat script file robot untuk modul</w:t>
+      </w:r>
     </w:p>
     <w:p>
       <w:pPr>
         <w:ind w:left="720"/>
       </w:pPr>
       <w:r>
-        <w:t xml:space="preserve">Karena </w:t>
-      </w:r>
-      <w:proofErr w:type="spellStart"/>
-      <w:r>
-        <w:t>sebelumnya</w:t>
-      </w:r>
-      <w:proofErr w:type="spellEnd"/>
-      <w:r>
-        <w:t xml:space="preserve"> </w:t>
-      </w:r>
-      <w:proofErr w:type="spellStart"/>
-      <w:r>
-        <w:t>adalah</w:t>
-      </w:r>
-      <w:proofErr w:type="spellEnd"/>
-      <w:r>
-        <w:t xml:space="preserve"> </w:t>
-      </w:r>
-      <w:proofErr w:type="spellStart"/>
-      <w:r>
-        <w:t>mengcopy</w:t>
-      </w:r>
-      <w:proofErr w:type="spellEnd"/>
-      <w:r>
-        <w:t xml:space="preserve"> yang </w:t>
-      </w:r>
-      <w:proofErr w:type="spellStart"/>
-      <w:r>
-        <w:t>sudah</w:t>
-      </w:r>
-      <w:proofErr w:type="spellEnd"/>
-      <w:r>
-        <w:t xml:space="preserve"> </w:t>
-      </w:r>
-      <w:proofErr w:type="spellStart"/>
-      <w:r>
-        <w:t>ada</w:t>
-      </w:r>
-      <w:proofErr w:type="spellEnd"/>
-      <w:r>
-        <w:t xml:space="preserve">, </w:t>
-      </w:r>
-      <w:proofErr w:type="spellStart"/>
-      <w:r>
-        <w:t>maka</w:t>
-      </w:r>
-      <w:proofErr w:type="spellEnd"/>
-      <w:r>
-        <w:t xml:space="preserve"> </w:t>
-      </w:r>
-      <w:proofErr w:type="spellStart"/>
-      <w:r>
-        <w:t>akan</w:t>
-      </w:r>
-      <w:proofErr w:type="spellEnd"/>
-      <w:r>
-        <w:t xml:space="preserve"> </w:t>
-      </w:r>
-      <w:proofErr w:type="spellStart"/>
-      <w:r>
-        <w:t>berisi</w:t>
-      </w:r>
-      <w:proofErr w:type="spellEnd"/>
-      <w:r>
-        <w:t xml:space="preserve"> script yang </w:t>
-      </w:r>
-      <w:proofErr w:type="spellStart"/>
-      <w:r>
-        <w:t>sebelumnya</w:t>
-      </w:r>
-      <w:proofErr w:type="spellEnd"/>
-      <w:r>
-        <w:t>.</w:t>
+        <w:t>Karena sebelumnya adalah mengcopy yang sudah ada, maka akan berisi script yang sebelumnya.</w:t>
       </w:r>
     </w:p>
     <w:p>
@@ -1092,21 +585,12 @@
           <w:szCs w:val="20"/>
         </w:rPr>
       </w:pPr>
-      <w:proofErr w:type="spellStart"/>
       <w:r>
         <w:rPr>
           <w:sz w:val="20"/>
           <w:szCs w:val="20"/>
         </w:rPr>
-        <w:t>Keterangan</w:t>
-      </w:r>
-      <w:proofErr w:type="spellEnd"/>
-      <w:r>
-        <w:rPr>
-          <w:sz w:val="20"/>
-          <w:szCs w:val="20"/>
-        </w:rPr>
-        <w:t xml:space="preserve"> : </w:t>
+        <w:t xml:space="preserve">Keterangan : </w:t>
       </w:r>
       <w:r>
         <w:rPr>
@@ -1122,41 +606,8 @@
           <w:sz w:val="20"/>
           <w:szCs w:val="20"/>
         </w:rPr>
-        <w:t xml:space="preserve"> </w:t>
-      </w:r>
-      <w:proofErr w:type="spellStart"/>
-      <w:r>
-        <w:rPr>
-          <w:sz w:val="20"/>
-          <w:szCs w:val="20"/>
-        </w:rPr>
-        <w:t>diganti</w:t>
-      </w:r>
-      <w:proofErr w:type="spellEnd"/>
-      <w:r>
-        <w:rPr>
-          <w:sz w:val="20"/>
-          <w:szCs w:val="20"/>
-        </w:rPr>
-        <w:t xml:space="preserve"> </w:t>
-      </w:r>
-      <w:proofErr w:type="spellStart"/>
-      <w:r>
-        <w:rPr>
-          <w:sz w:val="20"/>
-          <w:szCs w:val="20"/>
-        </w:rPr>
-        <w:t>sesuai</w:t>
-      </w:r>
-      <w:proofErr w:type="spellEnd"/>
-      <w:r>
-        <w:rPr>
-          <w:sz w:val="20"/>
-          <w:szCs w:val="20"/>
-        </w:rPr>
-        <w:t xml:space="preserve"> </w:t>
-      </w:r>
-      <w:proofErr w:type="spellStart"/>
+        <w:t xml:space="preserve"> diganti sesuai </w:t>
+      </w:r>
       <w:r>
         <w:rPr>
           <w:b/>
@@ -1166,7 +617,6 @@
         </w:rPr>
         <w:t>modul</w:t>
       </w:r>
-      <w:proofErr w:type="spellEnd"/>
       <w:r>
         <w:rPr>
           <w:sz w:val="20"/>
@@ -1174,7 +624,6 @@
         </w:rPr>
         <w:t xml:space="preserve">, </w:t>
       </w:r>
-      <w:proofErr w:type="spellStart"/>
       <w:r>
         <w:rPr>
           <w:b/>
@@ -1184,29 +633,12 @@
         </w:rPr>
         <w:t>akun</w:t>
       </w:r>
-      <w:proofErr w:type="spellEnd"/>
       <w:r>
         <w:rPr>
           <w:sz w:val="20"/>
           <w:szCs w:val="20"/>
         </w:rPr>
-        <w:t xml:space="preserve"> </w:t>
-      </w:r>
-      <w:proofErr w:type="spellStart"/>
-      <w:r>
-        <w:rPr>
-          <w:sz w:val="20"/>
-          <w:szCs w:val="20"/>
-        </w:rPr>
-        <w:t>ifinancing</w:t>
-      </w:r>
-      <w:proofErr w:type="spellEnd"/>
-      <w:r>
-        <w:rPr>
-          <w:sz w:val="20"/>
-          <w:szCs w:val="20"/>
-        </w:rPr>
-        <w:t xml:space="preserve"> 360, </w:t>
+        <w:t xml:space="preserve"> ifinancing 360, </w:t>
       </w:r>
       <w:r>
         <w:rPr>
@@ -1240,7 +672,6 @@
         </w:rPr>
         <w:t xml:space="preserve">. </w:t>
       </w:r>
-      <w:proofErr w:type="spellStart"/>
       <w:r>
         <w:rPr>
           <w:b/>
@@ -1250,83 +681,18 @@
         </w:rPr>
         <w:t>Kuning</w:t>
       </w:r>
-      <w:proofErr w:type="spellEnd"/>
       <w:r>
         <w:rPr>
           <w:sz w:val="20"/>
           <w:szCs w:val="20"/>
         </w:rPr>
-        <w:t xml:space="preserve"> </w:t>
-      </w:r>
-      <w:proofErr w:type="spellStart"/>
+        <w:t xml:space="preserve"> dapat diubah sesuai kecepatan PC </w:t>
+      </w:r>
       <w:r>
         <w:rPr>
           <w:sz w:val="20"/>
           <w:szCs w:val="20"/>
         </w:rPr>
-        <w:t>dapat</w:t>
-      </w:r>
-      <w:proofErr w:type="spellEnd"/>
-      <w:r>
-        <w:rPr>
-          <w:sz w:val="20"/>
-          <w:szCs w:val="20"/>
-        </w:rPr>
-        <w:t xml:space="preserve"> </w:t>
-      </w:r>
-      <w:proofErr w:type="spellStart"/>
-      <w:r>
-        <w:rPr>
-          <w:sz w:val="20"/>
-          <w:szCs w:val="20"/>
-        </w:rPr>
-        <w:t>diubah</w:t>
-      </w:r>
-      <w:proofErr w:type="spellEnd"/>
-      <w:r>
-        <w:rPr>
-          <w:sz w:val="20"/>
-          <w:szCs w:val="20"/>
-        </w:rPr>
-        <w:t xml:space="preserve"> </w:t>
-      </w:r>
-      <w:proofErr w:type="spellStart"/>
-      <w:r>
-        <w:rPr>
-          <w:sz w:val="20"/>
-          <w:szCs w:val="20"/>
-        </w:rPr>
-        <w:t>sesuai</w:t>
-      </w:r>
-      <w:proofErr w:type="spellEnd"/>
-      <w:r>
-        <w:rPr>
-          <w:sz w:val="20"/>
-          <w:szCs w:val="20"/>
-        </w:rPr>
-        <w:t xml:space="preserve"> </w:t>
-      </w:r>
-      <w:proofErr w:type="spellStart"/>
-      <w:r>
-        <w:rPr>
-          <w:sz w:val="20"/>
-          <w:szCs w:val="20"/>
-        </w:rPr>
-        <w:t>kecepatan</w:t>
-      </w:r>
-      <w:proofErr w:type="spellEnd"/>
-      <w:r>
-        <w:rPr>
-          <w:sz w:val="20"/>
-          <w:szCs w:val="20"/>
-        </w:rPr>
-        <w:t xml:space="preserve"> PC </w:t>
-      </w:r>
-      <w:r>
-        <w:rPr>
-          <w:sz w:val="20"/>
-          <w:szCs w:val="20"/>
-        </w:rPr>
         <w:t>dan internet.</w:t>
       </w:r>
     </w:p>
@@ -1336,15 +702,7 @@
       </w:pPr>
       <w:r>
         <w:lastRenderedPageBreak/>
-        <w:t xml:space="preserve">Setelah </w:t>
-      </w:r>
-      <w:proofErr w:type="spellStart"/>
-      <w:r>
-        <w:t>diubah</w:t>
-      </w:r>
-      <w:proofErr w:type="spellEnd"/>
-      <w:r>
-        <w:t>.</w:t>
+        <w:t>Setelah diubah.</w:t>
       </w:r>
     </w:p>
     <w:p>
@@ -1405,24 +763,11 @@
           <w:numId w:val="3"/>
         </w:numPr>
       </w:pPr>
-      <w:proofErr w:type="spellStart"/>
-      <w:r>
-        <w:t>Membuat</w:t>
-      </w:r>
-      <w:proofErr w:type="spellEnd"/>
-      <w:r>
-        <w:t xml:space="preserve"> </w:t>
-      </w:r>
-      <w:r>
-        <w:t xml:space="preserve">folder </w:t>
-      </w:r>
-      <w:proofErr w:type="spellStart"/>
-      <w:r>
-        <w:t>untuk</w:t>
-      </w:r>
-      <w:proofErr w:type="spellEnd"/>
-      <w:r>
-        <w:t xml:space="preserve"> </w:t>
+      <w:r>
+        <w:t xml:space="preserve">Membuat </w:t>
+      </w:r>
+      <w:r>
+        <w:t xml:space="preserve">folder untuk </w:t>
       </w:r>
       <w:r>
         <w:t>script form robot</w:t>
@@ -1433,63 +778,7 @@
         <w:ind w:left="720"/>
       </w:pPr>
       <w:r>
-        <w:t xml:space="preserve">File script </w:t>
-      </w:r>
-      <w:proofErr w:type="spellStart"/>
-      <w:r>
-        <w:t>dapat</w:t>
-      </w:r>
-      <w:proofErr w:type="spellEnd"/>
-      <w:r>
-        <w:t xml:space="preserve"> </w:t>
-      </w:r>
-      <w:proofErr w:type="spellStart"/>
-      <w:r>
-        <w:t>dibuat</w:t>
-      </w:r>
-      <w:proofErr w:type="spellEnd"/>
-      <w:r>
-        <w:t xml:space="preserve"> </w:t>
-      </w:r>
-      <w:proofErr w:type="spellStart"/>
-      <w:r>
-        <w:t>sendiri</w:t>
-      </w:r>
-      <w:proofErr w:type="spellEnd"/>
-      <w:r>
-        <w:t xml:space="preserve">, </w:t>
-      </w:r>
-      <w:proofErr w:type="spellStart"/>
-      <w:r>
-        <w:t>atau</w:t>
-      </w:r>
-      <w:proofErr w:type="spellEnd"/>
-      <w:r>
-        <w:t xml:space="preserve"> copy </w:t>
-      </w:r>
-      <w:proofErr w:type="spellStart"/>
-      <w:r>
-        <w:t>dari</w:t>
-      </w:r>
-      <w:proofErr w:type="spellEnd"/>
-      <w:r>
-        <w:t xml:space="preserve"> file script yang </w:t>
-      </w:r>
-      <w:proofErr w:type="spellStart"/>
-      <w:r>
-        <w:t>sudah</w:t>
-      </w:r>
-      <w:proofErr w:type="spellEnd"/>
-      <w:r>
-        <w:t xml:space="preserve"> </w:t>
-      </w:r>
-      <w:proofErr w:type="spellStart"/>
-      <w:r>
-        <w:t>ada</w:t>
-      </w:r>
-      <w:proofErr w:type="spellEnd"/>
-      <w:r>
-        <w:t>.</w:t>
+        <w:t>File script dapat dibuat sendiri, atau copy dari file script yang sudah ada.</w:t>
       </w:r>
     </w:p>
     <w:p>
@@ -1545,13 +834,8 @@
           <w:numId w:val="3"/>
         </w:numPr>
       </w:pPr>
-      <w:proofErr w:type="spellStart"/>
-      <w:r>
-        <w:t>Standarisasi</w:t>
-      </w:r>
-      <w:proofErr w:type="spellEnd"/>
-      <w:r>
-        <w:t xml:space="preserve"> pada script automation</w:t>
+      <w:r>
+        <w:t>Standarisasi pada script automation</w:t>
       </w:r>
     </w:p>
     <w:p>
@@ -1604,31 +888,7 @@
         <w:ind w:left="720"/>
       </w:pPr>
       <w:r>
-        <w:t xml:space="preserve">Hasil </w:t>
-      </w:r>
-      <w:proofErr w:type="spellStart"/>
-      <w:r>
-        <w:t>seharusnya</w:t>
-      </w:r>
-      <w:proofErr w:type="spellEnd"/>
-      <w:r>
-        <w:t xml:space="preserve"> </w:t>
-      </w:r>
-      <w:proofErr w:type="spellStart"/>
-      <w:r>
-        <w:t>seperti</w:t>
-      </w:r>
-      <w:proofErr w:type="spellEnd"/>
-      <w:r>
-        <w:t xml:space="preserve"> </w:t>
-      </w:r>
-      <w:proofErr w:type="spellStart"/>
-      <w:r>
-        <w:t>ini</w:t>
-      </w:r>
-      <w:proofErr w:type="spellEnd"/>
-      <w:r>
-        <w:t xml:space="preserve"> :</w:t>
+        <w:t>Hasil seharusnya seperti ini :</w:t>
       </w:r>
     </w:p>
     <w:p>
@@ -1684,14 +944,9 @@
           <w:numId w:val="3"/>
         </w:numPr>
       </w:pPr>
-      <w:proofErr w:type="spellStart"/>
       <w:r>
         <w:lastRenderedPageBreak/>
-        <w:t>Membuat</w:t>
-      </w:r>
-      <w:proofErr w:type="spellEnd"/>
-      <w:r>
-        <w:t xml:space="preserve"> script robot </w:t>
+        <w:t xml:space="preserve">Membuat script robot </w:t>
       </w:r>
     </w:p>
     <w:p>
@@ -1699,15 +954,7 @@
         <w:ind w:left="720"/>
       </w:pPr>
       <w:r>
-        <w:t xml:space="preserve">Ambil </w:t>
-      </w:r>
-      <w:proofErr w:type="spellStart"/>
-      <w:r>
-        <w:t>informasi</w:t>
-      </w:r>
-      <w:proofErr w:type="spellEnd"/>
-      <w:r>
-        <w:t xml:space="preserve"> </w:t>
+        <w:t xml:space="preserve">Ambil informasi </w:t>
       </w:r>
       <w:r>
         <w:rPr>
@@ -1717,71 +964,7 @@
         <w:t>name</w:t>
       </w:r>
       <w:r>
-        <w:t xml:space="preserve"> </w:t>
-      </w:r>
-      <w:proofErr w:type="spellStart"/>
-      <w:r>
-        <w:t>dari</w:t>
-      </w:r>
-      <w:proofErr w:type="spellEnd"/>
-      <w:r>
-        <w:t xml:space="preserve"> </w:t>
-      </w:r>
-      <w:proofErr w:type="spellStart"/>
-      <w:r>
-        <w:t>inpect</w:t>
-      </w:r>
-      <w:proofErr w:type="spellEnd"/>
-      <w:r>
-        <w:t xml:space="preserve"> </w:t>
-      </w:r>
-      <w:proofErr w:type="spellStart"/>
-      <w:r>
-        <w:t>elemet</w:t>
-      </w:r>
-      <w:proofErr w:type="spellEnd"/>
-      <w:r>
-        <w:t xml:space="preserve">, </w:t>
-      </w:r>
-      <w:proofErr w:type="spellStart"/>
-      <w:r>
-        <w:t>jika</w:t>
-      </w:r>
-      <w:proofErr w:type="spellEnd"/>
-      <w:r>
-        <w:t xml:space="preserve"> </w:t>
-      </w:r>
-      <w:proofErr w:type="spellStart"/>
-      <w:r>
-        <w:t>tidak</w:t>
-      </w:r>
-      <w:proofErr w:type="spellEnd"/>
-      <w:r>
-        <w:t xml:space="preserve"> </w:t>
-      </w:r>
-      <w:proofErr w:type="spellStart"/>
-      <w:r>
-        <w:t>ada</w:t>
-      </w:r>
-      <w:proofErr w:type="spellEnd"/>
-      <w:r>
-        <w:t xml:space="preserve"> name </w:t>
-      </w:r>
-      <w:proofErr w:type="spellStart"/>
-      <w:r>
-        <w:t>bisa</w:t>
-      </w:r>
-      <w:proofErr w:type="spellEnd"/>
-      <w:r>
-        <w:t xml:space="preserve"> </w:t>
-      </w:r>
-      <w:proofErr w:type="spellStart"/>
-      <w:r>
-        <w:t>ambil</w:t>
-      </w:r>
-      <w:proofErr w:type="spellEnd"/>
-      <w:r>
-        <w:t xml:space="preserve"> </w:t>
+        <w:t xml:space="preserve"> dari inpect elemet, jika tidak ada name bisa ambil </w:t>
       </w:r>
       <w:r>
         <w:rPr>
@@ -1790,13 +973,8 @@
         </w:rPr>
         <w:t xml:space="preserve">id </w:t>
       </w:r>
-      <w:proofErr w:type="spellStart"/>
-      <w:r>
-        <w:t>dari</w:t>
-      </w:r>
-      <w:proofErr w:type="spellEnd"/>
-      <w:r>
-        <w:t xml:space="preserve"> inspect element.</w:t>
+      <w:r>
+        <w:t>dari inspect element.</w:t>
       </w:r>
     </w:p>
     <w:p>
@@ -1848,29 +1026,8 @@
       <w:pPr>
         <w:ind w:left="720"/>
       </w:pPr>
-      <w:proofErr w:type="spellStart"/>
-      <w:r>
-        <w:t>Berikut</w:t>
-      </w:r>
-      <w:proofErr w:type="spellEnd"/>
-      <w:r>
-        <w:t xml:space="preserve"> </w:t>
-      </w:r>
-      <w:proofErr w:type="spellStart"/>
-      <w:r>
-        <w:t>contoh</w:t>
-      </w:r>
-      <w:proofErr w:type="spellEnd"/>
-      <w:r>
-        <w:t xml:space="preserve"> </w:t>
-      </w:r>
-      <w:proofErr w:type="spellStart"/>
-      <w:r>
-        <w:t>hasilnya</w:t>
-      </w:r>
-      <w:proofErr w:type="spellEnd"/>
-      <w:r>
-        <w:t>:</w:t>
+      <w:r>
+        <w:t>Berikut contoh hasilnya:</w:t>
       </w:r>
     </w:p>
     <w:p>
@@ -1922,13 +1079,8 @@
       <w:pPr>
         <w:ind w:left="720"/>
       </w:pPr>
-      <w:proofErr w:type="spellStart"/>
-      <w:r>
-        <w:t>Penjelasan</w:t>
-      </w:r>
-      <w:proofErr w:type="spellEnd"/>
-      <w:r>
-        <w:t xml:space="preserve"> </w:t>
+      <w:r>
+        <w:t xml:space="preserve">Penjelasan </w:t>
       </w:r>
       <w:r>
         <w:t>script</w:t>
@@ -1946,23 +1098,7 @@
         </w:numPr>
       </w:pPr>
       <w:r>
-        <w:t xml:space="preserve">name </w:t>
-      </w:r>
-      <w:proofErr w:type="spellStart"/>
-      <w:r>
-        <w:t>dapat</w:t>
-      </w:r>
-      <w:proofErr w:type="spellEnd"/>
-      <w:r>
-        <w:t xml:space="preserve"> </w:t>
-      </w:r>
-      <w:proofErr w:type="spellStart"/>
-      <w:r>
-        <w:t>dari</w:t>
-      </w:r>
-      <w:proofErr w:type="spellEnd"/>
-      <w:r>
-        <w:t xml:space="preserve"> name/id inspect element</w:t>
+        <w:t>name dapat dari name/id inspect element</w:t>
       </w:r>
     </w:p>
     <w:p>
@@ -1974,23 +1110,7 @@
         </w:numPr>
       </w:pPr>
       <w:r>
-        <w:t xml:space="preserve">column </w:t>
-      </w:r>
-      <w:proofErr w:type="spellStart"/>
-      <w:r>
-        <w:t>dari</w:t>
-      </w:r>
-      <w:proofErr w:type="spellEnd"/>
-      <w:r>
-        <w:t xml:space="preserve"> excel, </w:t>
-      </w:r>
-      <w:proofErr w:type="spellStart"/>
-      <w:r>
-        <w:t>seperti</w:t>
-      </w:r>
-      <w:proofErr w:type="spellEnd"/>
-      <w:r>
-        <w:t xml:space="preserve"> A,B,C,D</w:t>
+        <w:t>column dari excel, seperti A,B,C,D</w:t>
       </w:r>
     </w:p>
     <w:p>
@@ -2048,47 +1168,7 @@
         </w:numPr>
       </w:pPr>
       <w:r>
-        <w:t xml:space="preserve">field type </w:t>
-      </w:r>
-      <w:proofErr w:type="spellStart"/>
-      <w:r>
-        <w:t>dapat</w:t>
-      </w:r>
-      <w:proofErr w:type="spellEnd"/>
-      <w:r>
-        <w:t xml:space="preserve"> </w:t>
-      </w:r>
-      <w:proofErr w:type="spellStart"/>
-      <w:r>
-        <w:t>diubah</w:t>
-      </w:r>
-      <w:proofErr w:type="spellEnd"/>
-      <w:r>
-        <w:t xml:space="preserve">, </w:t>
-      </w:r>
-      <w:proofErr w:type="spellStart"/>
-      <w:r>
-        <w:t>berikut</w:t>
-      </w:r>
-      <w:proofErr w:type="spellEnd"/>
-      <w:r>
-        <w:t xml:space="preserve"> </w:t>
-      </w:r>
-      <w:proofErr w:type="spellStart"/>
-      <w:r>
-        <w:t>untuk</w:t>
-      </w:r>
-      <w:proofErr w:type="spellEnd"/>
-      <w:r>
-        <w:t xml:space="preserve"> </w:t>
-      </w:r>
-      <w:proofErr w:type="spellStart"/>
-      <w:r>
-        <w:t>tipenya</w:t>
-      </w:r>
-      <w:proofErr w:type="spellEnd"/>
-      <w:r>
-        <w:t xml:space="preserve">: </w:t>
+        <w:t xml:space="preserve">field type dapat diubah, berikut untuk tipenya: </w:t>
       </w:r>
       <w:r>
         <w:rPr>
@@ -2097,37 +1177,26 @@
         </w:rPr>
         <w:t xml:space="preserve">text, </w:t>
       </w:r>
-      <w:proofErr w:type="spellStart"/>
       <w:r>
         <w:rPr>
           <w:b/>
           <w:bCs/>
         </w:rPr>
-        <w:t>textarea</w:t>
-      </w:r>
-      <w:proofErr w:type="spellEnd"/>
+        <w:t xml:space="preserve">textarea, </w:t>
+      </w:r>
       <w:r>
         <w:rPr>
           <w:b/>
           <w:bCs/>
         </w:rPr>
-        <w:t xml:space="preserve">, </w:t>
-      </w:r>
-      <w:proofErr w:type="spellStart"/>
+        <w:t>ddl, radio, switch, lookup, date</w:t>
+      </w:r>
       <w:r>
         <w:rPr>
           <w:b/>
           <w:bCs/>
         </w:rPr>
-        <w:t>ddl</w:t>
-      </w:r>
-      <w:proofErr w:type="spellEnd"/>
-      <w:r>
-        <w:rPr>
-          <w:b/>
-          <w:bCs/>
-        </w:rPr>
-        <w:t>, radio, switch, lookup, date</w:t>
+        <w:t>, colour</w:t>
       </w:r>
     </w:p>
     <w:p>
@@ -2138,285 +1207,79 @@
           <w:numId w:val="5"/>
         </w:numPr>
       </w:pPr>
-      <w:proofErr w:type="spellStart"/>
-      <w:r>
-        <w:t>untuk</w:t>
-      </w:r>
-      <w:proofErr w:type="spellEnd"/>
-      <w:r>
-        <w:t xml:space="preserve"> Input From Excel pada directory </w:t>
-      </w:r>
-      <w:proofErr w:type="spellStart"/>
-      <w:r>
-        <w:t>filenya</w:t>
-      </w:r>
-      <w:proofErr w:type="spellEnd"/>
-      <w:r>
-        <w:t xml:space="preserve"> </w:t>
-      </w:r>
-      <w:proofErr w:type="spellStart"/>
+      <w:r>
+        <w:t xml:space="preserve">untuk Input From Excel pada directory filenya </w:t>
+      </w:r>
       <w:r>
         <w:rPr>
           <w:b/>
           <w:bCs/>
         </w:rPr>
-        <w:t>gunakan</w:t>
-      </w:r>
-      <w:proofErr w:type="spellEnd"/>
+        <w:t xml:space="preserve">gunakan garis miring </w:t>
+      </w:r>
+      <w:r>
+        <w:t>/</w:t>
+      </w:r>
+      <w:r>
+        <w:t xml:space="preserve">, angka </w:t>
+      </w:r>
       <w:r>
         <w:rPr>
           <w:b/>
           <w:bCs/>
         </w:rPr>
-        <w:t xml:space="preserve"> garis miring </w:t>
-      </w:r>
-      <w:r>
-        <w:t>/</w:t>
-      </w:r>
-      <w:r>
-        <w:t xml:space="preserve">, </w:t>
-      </w:r>
-      <w:proofErr w:type="spellStart"/>
-      <w:r>
-        <w:t>angka</w:t>
-      </w:r>
-      <w:proofErr w:type="spellEnd"/>
-      <w:r>
-        <w:t xml:space="preserve"> </w:t>
-      </w:r>
-      <w:r>
+        <w:t>2 didapat dari nilai data awal</w:t>
+      </w:r>
+      <w:r>
+        <w:t xml:space="preserve"> (dapat dilihat pada penjelasan script 2, dimulai dari 2 pada kolom A).</w:t>
+      </w:r>
+    </w:p>
+    <w:p>
+      <w:pPr>
+        <w:ind w:left="720"/>
+      </w:pPr>
+    </w:p>
+    <w:p>
+      <w:pPr>
+        <w:pStyle w:val="Heading2"/>
+      </w:pPr>
+      <w:r>
+        <w:t xml:space="preserve">6. </w:t>
+      </w:r>
+      <w:r>
+        <w:tab/>
+        <w:t>Deklarasikan script automation yang telah</w:t>
+      </w:r>
+    </w:p>
+    <w:p>
+      <w:pPr>
+        <w:pStyle w:val="NoSpacing"/>
         <w:rPr>
           <w:b/>
           <w:bCs/>
         </w:rPr>
-        <w:t xml:space="preserve">2 </w:t>
-      </w:r>
-      <w:proofErr w:type="spellStart"/>
+      </w:pPr>
+      <w:r>
+        <w:tab/>
+        <w:t xml:space="preserve">Deklarasi script pada file robot automation yang </w:t>
+      </w:r>
       <w:r>
         <w:rPr>
           <w:b/>
           <w:bCs/>
         </w:rPr>
-        <w:t>didapat</w:t>
-      </w:r>
-      <w:proofErr w:type="spellEnd"/>
+        <w:t>telah</w:t>
+      </w:r>
+      <w:r>
+        <w:t xml:space="preserve"> </w:t>
+      </w:r>
       <w:r>
         <w:rPr>
           <w:b/>
           <w:bCs/>
         </w:rPr>
-        <w:t xml:space="preserve"> </w:t>
-      </w:r>
-      <w:proofErr w:type="spellStart"/>
-      <w:r>
-        <w:rPr>
-          <w:b/>
-          <w:bCs/>
-        </w:rPr>
-        <w:t>dari</w:t>
-      </w:r>
-      <w:proofErr w:type="spellEnd"/>
-      <w:r>
-        <w:rPr>
-          <w:b/>
-          <w:bCs/>
-        </w:rPr>
-        <w:t xml:space="preserve"> </w:t>
-      </w:r>
-      <w:proofErr w:type="spellStart"/>
-      <w:r>
-        <w:rPr>
-          <w:b/>
-          <w:bCs/>
-        </w:rPr>
-        <w:t>nilai</w:t>
-      </w:r>
-      <w:proofErr w:type="spellEnd"/>
-      <w:r>
-        <w:rPr>
-          <w:b/>
-          <w:bCs/>
-        </w:rPr>
-        <w:t xml:space="preserve"> data </w:t>
-      </w:r>
-      <w:proofErr w:type="spellStart"/>
-      <w:r>
-        <w:rPr>
-          <w:b/>
-          <w:bCs/>
-        </w:rPr>
-        <w:t>awal</w:t>
-      </w:r>
-      <w:proofErr w:type="spellEnd"/>
-      <w:r>
-        <w:t xml:space="preserve"> (</w:t>
-      </w:r>
-      <w:proofErr w:type="spellStart"/>
-      <w:r>
-        <w:t>dapat</w:t>
-      </w:r>
-      <w:proofErr w:type="spellEnd"/>
-      <w:r>
-        <w:t xml:space="preserve"> </w:t>
-      </w:r>
-      <w:proofErr w:type="spellStart"/>
-      <w:r>
-        <w:t>dilihat</w:t>
-      </w:r>
-      <w:proofErr w:type="spellEnd"/>
-      <w:r>
-        <w:t xml:space="preserve"> pada </w:t>
-      </w:r>
-      <w:proofErr w:type="spellStart"/>
-      <w:r>
-        <w:t>penjelasan</w:t>
-      </w:r>
-      <w:proofErr w:type="spellEnd"/>
-      <w:r>
-        <w:t xml:space="preserve"> script 2, </w:t>
-      </w:r>
-      <w:proofErr w:type="spellStart"/>
-      <w:r>
-        <w:t>dimulai</w:t>
-      </w:r>
-      <w:proofErr w:type="spellEnd"/>
-      <w:r>
-        <w:t xml:space="preserve"> </w:t>
-      </w:r>
-      <w:proofErr w:type="spellStart"/>
-      <w:r>
-        <w:t>dari</w:t>
-      </w:r>
-      <w:proofErr w:type="spellEnd"/>
-      <w:r>
-        <w:t xml:space="preserve"> 2 pada </w:t>
-      </w:r>
-      <w:proofErr w:type="spellStart"/>
-      <w:r>
-        <w:t>kolom</w:t>
-      </w:r>
-      <w:proofErr w:type="spellEnd"/>
-      <w:r>
-        <w:t xml:space="preserve"> A).</w:t>
-      </w:r>
-    </w:p>
-    <w:p>
-      <w:pPr>
-        <w:ind w:left="720"/>
-      </w:pPr>
-    </w:p>
-    <w:p>
-      <w:pPr>
-        <w:pStyle w:val="Heading2"/>
-      </w:pPr>
-      <w:r>
-        <w:t xml:space="preserve">6. </w:t>
-      </w:r>
-      <w:r>
-        <w:tab/>
-      </w:r>
-      <w:proofErr w:type="spellStart"/>
-      <w:r>
-        <w:t>Deklarasikan</w:t>
-      </w:r>
-      <w:proofErr w:type="spellEnd"/>
-      <w:r>
-        <w:t xml:space="preserve"> script automation yang </w:t>
-      </w:r>
-      <w:proofErr w:type="spellStart"/>
-      <w:r>
-        <w:t>telah</w:t>
-      </w:r>
-      <w:proofErr w:type="spellEnd"/>
-    </w:p>
-    <w:p>
-      <w:pPr>
-        <w:pStyle w:val="NoSpacing"/>
-        <w:rPr>
-          <w:b/>
-          <w:bCs/>
-        </w:rPr>
-      </w:pPr>
-      <w:r>
-        <w:tab/>
-      </w:r>
-      <w:proofErr w:type="spellStart"/>
-      <w:r>
-        <w:t>Deklarasi</w:t>
-      </w:r>
-      <w:proofErr w:type="spellEnd"/>
-      <w:r>
-        <w:t xml:space="preserve"> script pada file robot automation yang </w:t>
-      </w:r>
-      <w:proofErr w:type="spellStart"/>
-      <w:r>
-        <w:rPr>
-          <w:b/>
-          <w:bCs/>
-        </w:rPr>
-        <w:t>telah</w:t>
-      </w:r>
-      <w:proofErr w:type="spellEnd"/>
-      <w:r>
-        <w:t xml:space="preserve"> </w:t>
-      </w:r>
-      <w:proofErr w:type="spellStart"/>
-      <w:r>
-        <w:rPr>
-          <w:b/>
-          <w:bCs/>
-        </w:rPr>
-        <w:t>dibuat</w:t>
-      </w:r>
-      <w:proofErr w:type="spellEnd"/>
-      <w:r>
-        <w:rPr>
-          <w:b/>
-          <w:bCs/>
-        </w:rPr>
-        <w:t xml:space="preserve"> pada </w:t>
-      </w:r>
-      <w:proofErr w:type="spellStart"/>
-      <w:r>
-        <w:rPr>
-          <w:b/>
-          <w:bCs/>
-        </w:rPr>
-        <w:t>langkah</w:t>
-      </w:r>
-      <w:proofErr w:type="spellEnd"/>
-      <w:r>
-        <w:rPr>
-          <w:b/>
-          <w:bCs/>
-        </w:rPr>
-        <w:t xml:space="preserve"> </w:t>
-      </w:r>
-      <w:proofErr w:type="spellStart"/>
-      <w:r>
-        <w:rPr>
-          <w:b/>
-          <w:bCs/>
-        </w:rPr>
-        <w:t>ke</w:t>
-      </w:r>
-      <w:proofErr w:type="spellEnd"/>
-      <w:r>
-        <w:rPr>
-          <w:b/>
-          <w:bCs/>
-        </w:rPr>
-        <w:t xml:space="preserve"> 2 </w:t>
-      </w:r>
-      <w:proofErr w:type="spellStart"/>
-      <w:r>
-        <w:rPr>
-          <w:b/>
-          <w:bCs/>
-        </w:rPr>
-        <w:t>diatas</w:t>
-      </w:r>
-      <w:proofErr w:type="spellEnd"/>
+        <w:t>dibuat pada langkah ke 2 diatas</w:t>
+      </w:r>
     </w:p>
     <w:p>
       <w:pPr>
@@ -2485,35 +1348,9 @@
       <w:pPr>
         <w:ind w:left="720"/>
       </w:pPr>
-      <w:proofErr w:type="spellStart"/>
-      <w:r>
-        <w:t>Sesuaikan</w:t>
-      </w:r>
-      <w:proofErr w:type="spellEnd"/>
-      <w:r>
-        <w:t xml:space="preserve"> yang </w:t>
-      </w:r>
-      <w:proofErr w:type="spellStart"/>
-      <w:r>
-        <w:t>berwarna</w:t>
-      </w:r>
-      <w:proofErr w:type="spellEnd"/>
-      <w:r>
-        <w:t xml:space="preserve"> </w:t>
-      </w:r>
-      <w:proofErr w:type="spellStart"/>
-      <w:r>
-        <w:t>merah</w:t>
-      </w:r>
-      <w:proofErr w:type="spellEnd"/>
-      <w:r>
-        <w:t xml:space="preserve"> pada </w:t>
-      </w:r>
-      <w:proofErr w:type="spellStart"/>
-      <w:r>
-        <w:t>IFINCOLL.robot</w:t>
-      </w:r>
-      <w:proofErr w:type="spellEnd"/>
+      <w:r>
+        <w:t>Sesuaikan yang berwarna merah pada IFINCOLL.robot</w:t>
+      </w:r>
     </w:p>
     <w:p>
       <w:pPr>
@@ -2565,37 +1402,8 @@
         <w:ind w:left="720"/>
       </w:pPr>
       <w:r>
-        <w:t xml:space="preserve">Handle GL Link Process di </w:t>
-      </w:r>
-      <w:proofErr w:type="spellStart"/>
-      <w:r>
-        <w:t>dapat</w:t>
-      </w:r>
-      <w:proofErr w:type="spellEnd"/>
-      <w:r>
-        <w:t xml:space="preserve"> pada file </w:t>
-      </w:r>
-      <w:proofErr w:type="spellStart"/>
-      <w:r>
-        <w:t>GlLink.robot</w:t>
-      </w:r>
-      <w:proofErr w:type="spellEnd"/>
-      <w:r>
-        <w:t xml:space="preserve"> / file </w:t>
-      </w:r>
-      <w:proofErr w:type="spellStart"/>
-      <w:r>
-        <w:t>testcase.robot</w:t>
-      </w:r>
-      <w:proofErr w:type="spellEnd"/>
-      <w:r>
-        <w:t xml:space="preserve"> di paling </w:t>
-      </w:r>
-      <w:proofErr w:type="spellStart"/>
-      <w:r>
-        <w:t>bawah</w:t>
-      </w:r>
-      <w:proofErr w:type="spellEnd"/>
+        <w:t>Handle GL Link Process di dapat pada file GlLink.robot / file testcase.robot di paling bawah</w:t>
+      </w:r>
     </w:p>
     <w:p>
       <w:pPr>
@@ -2648,46 +1456,12 @@
         <w:pStyle w:val="Heading2"/>
       </w:pPr>
       <w:r>
-        <w:t xml:space="preserve">7.  </w:t>
-      </w:r>
-      <w:proofErr w:type="spellStart"/>
-      <w:r>
-        <w:t>Deklarasi</w:t>
-      </w:r>
-      <w:proofErr w:type="spellEnd"/>
-      <w:r>
-        <w:t xml:space="preserve"> pada </w:t>
-      </w:r>
-      <w:proofErr w:type="spellStart"/>
-      <w:r>
-        <w:t>robot.yaml</w:t>
-      </w:r>
-      <w:proofErr w:type="spellEnd"/>
-    </w:p>
-    <w:p>
-      <w:proofErr w:type="spellStart"/>
-      <w:r>
-        <w:t>robot.yaml</w:t>
-      </w:r>
-      <w:proofErr w:type="spellEnd"/>
-      <w:r>
-        <w:t xml:space="preserve"> </w:t>
-      </w:r>
-      <w:proofErr w:type="spellStart"/>
-      <w:r>
-        <w:t>berada</w:t>
-      </w:r>
-      <w:proofErr w:type="spellEnd"/>
-      <w:r>
-        <w:t xml:space="preserve"> pada folder </w:t>
-      </w:r>
-      <w:proofErr w:type="spellStart"/>
-      <w:r>
-        <w:t>awal</w:t>
-      </w:r>
-      <w:proofErr w:type="spellEnd"/>
-      <w:r>
-        <w:t xml:space="preserve"> project.</w:t>
+        <w:t>7.  Deklarasi pada robot.yaml</w:t>
+      </w:r>
+    </w:p>
+    <w:p>
+      <w:r>
+        <w:t>robot.yaml berada pada folder awal project.</w:t>
       </w:r>
     </w:p>
     <w:p>
@@ -2736,44 +1510,10 @@
       <w:pPr>
         <w:ind w:left="720"/>
       </w:pPr>
-      <w:proofErr w:type="spellStart"/>
       <w:r>
         <w:lastRenderedPageBreak/>
-        <w:t>Didalamnya</w:t>
-      </w:r>
-      <w:proofErr w:type="spellEnd"/>
-      <w:r>
-        <w:t xml:space="preserve">, </w:t>
-      </w:r>
-      <w:proofErr w:type="spellStart"/>
-      <w:r>
-        <w:t>hanya</w:t>
-      </w:r>
-      <w:proofErr w:type="spellEnd"/>
-      <w:r>
-        <w:t xml:space="preserve"> </w:t>
-      </w:r>
-      <w:proofErr w:type="spellStart"/>
-      <w:r>
-        <w:t>perlu</w:t>
-      </w:r>
-      <w:proofErr w:type="spellEnd"/>
-      <w:r>
-        <w:t xml:space="preserve"> comment/</w:t>
-      </w:r>
-      <w:proofErr w:type="spellStart"/>
-      <w:r>
-        <w:t>tambahkan</w:t>
-      </w:r>
-      <w:proofErr w:type="spellEnd"/>
-      <w:r>
-        <w:t xml:space="preserve"> task </w:t>
-      </w:r>
-      <w:proofErr w:type="spellStart"/>
-      <w:r>
-        <w:t>modul</w:t>
-      </w:r>
-      <w:proofErr w:type="spellEnd"/>
+        <w:t>Didalamnya, hanya perlu comment/tambahkan task modul</w:t>
+      </w:r>
       <w:r>
         <w:br/>
       </w:r>

</xml_diff>